<commit_message>
Get post put deltet 테스트완료
</commit_message>
<xml_diff>
--- a/스프링부트 강좌.docx
+++ b/스프링부트 강좌.docx
@@ -6937,11 +6937,6 @@
       </w:r>
     </w:p>
     <w:p>
-      <w:pPr>
-        <w:rPr>
-          <w:rFonts w:hint="eastAsia"/>
-        </w:rPr>
-      </w:pPr>
       <w:r>
         <w:rPr>
           <w:rFonts w:hint="eastAsia"/>
@@ -7016,9 +7011,6 @@
           <w:ilvl w:val="2"/>
           <w:numId w:val="6"/>
         </w:numPr>
-        <w:rPr>
-          <w:rFonts w:hint="eastAsia"/>
-        </w:rPr>
       </w:pPr>
       <w:r>
         <w:rPr>
@@ -7099,6 +7091,9 @@
         <w:t xml:space="preserve">. </w:t>
       </w:r>
       <w:r>
+        <w:rPr>
+          <w:noProof/>
+        </w:rPr>
         <w:drawing>
           <wp:inline distT="0" distB="0" distL="0" distR="0" wp14:anchorId="11D6C225" wp14:editId="6EFBEC1C">
             <wp:extent cx="5943600" cy="4920615"/>
@@ -7399,6 +7394,9 @@
         <w:t>.</w:t>
       </w:r>
       <w:r>
+        <w:rPr>
+          <w:noProof/>
+        </w:rPr>
         <w:drawing>
           <wp:inline distT="0" distB="0" distL="0" distR="0" wp14:anchorId="56C3982C" wp14:editId="44BD520D">
             <wp:extent cx="5943600" cy="2980055"/>
@@ -7506,6 +7504,9 @@
         <w:ind w:left="360"/>
       </w:pPr>
       <w:r>
+        <w:rPr>
+          <w:noProof/>
+        </w:rPr>
         <w:drawing>
           <wp:inline distT="0" distB="0" distL="0" distR="0" wp14:anchorId="5ADB01FD" wp14:editId="1EE81E6E">
             <wp:extent cx="5943600" cy="2508250"/>
@@ -7803,6 +7804,9 @@
         <w:ind w:left="360"/>
       </w:pPr>
       <w:r>
+        <w:rPr>
+          <w:noProof/>
+        </w:rPr>
         <w:lastRenderedPageBreak/>
         <w:drawing>
           <wp:inline distT="0" distB="0" distL="0" distR="0" wp14:anchorId="36DEEF0E" wp14:editId="7D6AF2DC">
@@ -7918,6 +7922,9 @@
     </w:p>
     <w:p>
       <w:r>
+        <w:rPr>
+          <w:noProof/>
+        </w:rPr>
         <w:lastRenderedPageBreak/>
         <w:drawing>
           <wp:inline distT="0" distB="0" distL="0" distR="0" wp14:anchorId="607446AA" wp14:editId="40F9BC54">
@@ -8141,12 +8148,10 @@
       </w:r>
     </w:p>
     <w:p>
-      <w:pPr>
-        <w:rPr>
-          <w:rFonts w:hint="eastAsia"/>
-        </w:rPr>
-      </w:pPr>
-      <w:r>
+      <w:r>
+        <w:rPr>
+          <w:noProof/>
+        </w:rPr>
         <w:lastRenderedPageBreak/>
         <w:drawing>
           <wp:inline distT="0" distB="0" distL="0" distR="0" wp14:anchorId="34E43ADF" wp14:editId="6AD38448">
@@ -8289,6 +8294,9 @@
     </w:p>
     <w:p>
       <w:r>
+        <w:rPr>
+          <w:noProof/>
+        </w:rPr>
         <w:drawing>
           <wp:inline distT="0" distB="0" distL="0" distR="0" wp14:anchorId="69AA1961" wp14:editId="6FE4CCE1">
             <wp:extent cx="5943600" cy="920750"/>
@@ -8328,11 +8336,6 @@
     </w:p>
     <w:p/>
     <w:p>
-      <w:pPr>
-        <w:rPr>
-          <w:rFonts w:hint="eastAsia"/>
-        </w:rPr>
-      </w:pPr>
       <w:r>
         <w:rPr>
           <w:rFonts w:hint="eastAsia"/>
@@ -8396,6 +8399,9 @@
     </w:p>
     <w:p>
       <w:r>
+        <w:rPr>
+          <w:noProof/>
+        </w:rPr>
         <w:drawing>
           <wp:inline distT="0" distB="0" distL="0" distR="0" wp14:anchorId="2F70A940" wp14:editId="221F96AD">
             <wp:extent cx="5943600" cy="977265"/>
@@ -8432,15 +8438,24 @@
           </wp:inline>
         </w:drawing>
       </w:r>
+    </w:p>
+    <w:p/>
+    <w:p/>
+    <w:p/>
+    <w:p/>
+    <w:p/>
+    <w:p>
+      <w:pPr>
+        <w:rPr>
+          <w:rFonts w:hint="eastAsia"/>
+        </w:rPr>
+      </w:pPr>
+    </w:p>
+    <w:p/>
+    <w:p/>
+    <w:p>
       <w:bookmarkStart w:id="0" w:name="_GoBack"/>
       <w:bookmarkEnd w:id="0"/>
-    </w:p>
-    <w:p>
-      <w:pPr>
-        <w:rPr>
-          <w:rFonts w:hint="eastAsia"/>
-        </w:rPr>
-      </w:pPr>
     </w:p>
     <w:sectPr>
       <w:pgSz w:w="12240" w:h="15840"/>
@@ -8882,7 +8897,7 @@
   <w:abstractNum w:abstractNumId="3" w15:restartNumberingAfterBreak="0">
     <w:nsid w:val="3C873968"/>
     <w:multiLevelType w:val="multilevel"/>
-    <w:tmpl w:val="033C8442"/>
+    <w:tmpl w:val="8898A8D8"/>
     <w:lvl w:ilvl="0">
       <w:start w:val="1"/>
       <w:numFmt w:val="bullet"/>
@@ -8899,20 +8914,16 @@
         <w:sz w:val="20"/>
       </w:rPr>
     </w:lvl>
-    <w:lvl w:ilvl="1" w:tentative="1">
+    <w:lvl w:ilvl="1">
       <w:start w:val="1"/>
-      <w:numFmt w:val="bullet"/>
-      <w:lvlText w:val=""/>
+      <w:numFmt w:val="decimal"/>
+      <w:lvlText w:val="%2."/>
       <w:lvlJc w:val="left"/>
       <w:pPr>
-        <w:tabs>
-          <w:tab w:val="num" w:pos="1440"/>
-        </w:tabs>
-        <w:ind w:left="1440" w:hanging="360"/>
+        <w:ind w:left="360" w:hanging="360"/>
       </w:pPr>
       <w:rPr>
-        <w:rFonts w:ascii="Symbol" w:hAnsi="Symbol" w:hint="default"/>
-        <w:sz w:val="20"/>
+        <w:rFonts w:hint="default"/>
       </w:rPr>
     </w:lvl>
     <w:lvl w:ilvl="2" w:tentative="1">

</xml_diff>